<commit_message>
update notes to programmer
</commit_message>
<xml_diff>
--- a/POD Source Code/Notes to Programmer.docx
+++ b/POD Source Code/Notes to Programmer.docx
@@ -1,551 +1,193 @@
 
 <file path=word/document.xml><?xml version="1.0" encoding="utf-8"?>
-<w:document xmlns:wpc="http://schemas.microsoft.com/office/word/2010/wordprocessingCanvas" xmlns:mc="http://schemas.openxmlformats.org/markup-compatibility/2006" xmlns:o="urn:schemas-microsoft-com:office:office" xmlns:r="http://schemas.openxmlformats.org/officeDocument/2006/relationships" xmlns:m="http://schemas.openxmlformats.org/officeDocument/2006/math" xmlns:v="urn:schemas-microsoft-com:vml" xmlns:wp14="http://schemas.microsoft.com/office/word/2010/wordprocessingDrawing" xmlns:wp="http://schemas.openxmlformats.org/drawingml/2006/wordprocessingDrawing" xmlns:w10="urn:schemas-microsoft-com:office:word" xmlns:w="http://schemas.openxmlformats.org/wordprocessingml/2006/main" xmlns:w14="http://schemas.microsoft.com/office/word/2010/wordml" xmlns:w15="http://schemas.microsoft.com/office/word/2012/wordml" xmlns:wpg="http://schemas.microsoft.com/office/word/2010/wordprocessingGroup" xmlns:wpi="http://schemas.microsoft.com/office/word/2010/wordprocessingInk" xmlns:wne="http://schemas.microsoft.com/office/word/2006/wordml" xmlns:wps="http://schemas.microsoft.com/office/word/2010/wordprocessingShape" mc:Ignorable="w14 w15 wp14">
+<w:document xmlns:wpc="http://schemas.microsoft.com/office/word/2010/wordprocessingCanvas" xmlns:cx="http://schemas.microsoft.com/office/drawing/2014/chartex" xmlns:cx1="http://schemas.microsoft.com/office/drawing/2015/9/8/chartex" xmlns:mc="http://schemas.openxmlformats.org/markup-compatibility/2006" xmlns:o="urn:schemas-microsoft-com:office:office" xmlns:r="http://schemas.openxmlformats.org/officeDocument/2006/relationships" xmlns:m="http://schemas.openxmlformats.org/officeDocument/2006/math" xmlns:v="urn:schemas-microsoft-com:vml" xmlns:wp14="http://schemas.microsoft.com/office/word/2010/wordprocessingDrawing" xmlns:wp="http://schemas.openxmlformats.org/drawingml/2006/wordprocessingDrawing" xmlns:w10="urn:schemas-microsoft-com:office:word" xmlns:w="http://schemas.openxmlformats.org/wordprocessingml/2006/main" xmlns:w14="http://schemas.microsoft.com/office/word/2010/wordml" xmlns:w15="http://schemas.microsoft.com/office/word/2012/wordml" xmlns:w16se="http://schemas.microsoft.com/office/word/2015/wordml/symex" xmlns:wpg="http://schemas.microsoft.com/office/word/2010/wordprocessingGroup" xmlns:wpi="http://schemas.microsoft.com/office/word/2010/wordprocessingInk" xmlns:wne="http://schemas.microsoft.com/office/word/2006/wordml" xmlns:wps="http://schemas.microsoft.com/office/word/2010/wordprocessingShape" mc:Ignorable="w14 w15 w16se wp14">
   <w:body>
     <w:p>
       <w:r>
-        <w:t>Images for POD v4 are going to be C:\POD Images\. The XCF images are going to be found in Pictures directory for the User account directory.</w:t>
-      </w:r>
-    </w:p>
-    <w:p>
-      <w:r>
-        <w:t>Documents for POD v4 should be in the POD v4 solution directory in the root folder and RTF Files folder. RTF Files actually contains text files which have bookmarks for the PDF files. The root folder has the necessary PDF files.</w:t>
-      </w:r>
-    </w:p>
-    <w:p>
-      <w:r>
-        <w:t xml:space="preserve">The backend is written with </w:t>
-      </w:r>
-      <w:proofErr w:type="spellStart"/>
-      <w:r>
-        <w:t>IronPython</w:t>
-      </w:r>
-      <w:proofErr w:type="spellEnd"/>
-      <w:r>
-        <w:t xml:space="preserve"> so you must go into the </w:t>
-      </w:r>
-      <w:proofErr w:type="spellStart"/>
-      <w:r>
-        <w:t>TestingIronPython</w:t>
-      </w:r>
-      <w:proofErr w:type="spellEnd"/>
-      <w:r>
-        <w:t xml:space="preserve"> folder and </w:t>
-      </w:r>
-      <w:proofErr w:type="gramStart"/>
-      <w:r>
-        <w:t>Run</w:t>
-      </w:r>
-      <w:proofErr w:type="gramEnd"/>
-      <w:r>
-        <w:t xml:space="preserve"> with Debugging, the CompileDLL.py to copy the .</w:t>
-      </w:r>
-      <w:proofErr w:type="spellStart"/>
-      <w:r>
-        <w:t>dll</w:t>
-      </w:r>
-      <w:proofErr w:type="spellEnd"/>
-      <w:r>
-        <w:t xml:space="preserve"> with all of the </w:t>
-      </w:r>
-      <w:proofErr w:type="spellStart"/>
-      <w:r>
-        <w:t>IronPython</w:t>
-      </w:r>
-      <w:proofErr w:type="spellEnd"/>
-      <w:r>
-        <w:t xml:space="preserve"> code to the output folder for the executable to call.</w:t>
+        <w:t>Images for POD v4</w:t>
+      </w:r>
+      <w:r>
+        <w:t>.5</w:t>
+      </w:r>
+      <w:r>
+        <w:t xml:space="preserve"> are going to be C:\POD Images\. The XCF images are going to be found in Pictures directory for the User account directory.</w:t>
       </w:r>
     </w:p>
     <w:p>
       <w:pPr>
-        <w:rPr>
-          <w:rFonts w:ascii="Consolas" w:hAnsi="Consolas" w:cs="Consolas"/>
-          <w:sz w:val="19"/>
-          <w:szCs w:val="19"/>
-        </w:rPr>
+        <w:ind w:firstLine="720"/>
       </w:pPr>
       <w:r>
-        <w:t xml:space="preserve">If you need to debug the </w:t>
-      </w:r>
-      <w:proofErr w:type="spellStart"/>
-      <w:r>
-        <w:t>IronPython</w:t>
-      </w:r>
-      <w:proofErr w:type="spellEnd"/>
-      <w:r>
-        <w:t xml:space="preserve"> code while you are running POD v4, go into Forms\</w:t>
-      </w:r>
-      <w:proofErr w:type="spellStart"/>
-      <w:r>
-        <w:t>MainForm.cs</w:t>
-      </w:r>
-      <w:proofErr w:type="spellEnd"/>
-      <w:r>
-        <w:t xml:space="preserve"> and switch </w:t>
-      </w:r>
-      <w:proofErr w:type="spellStart"/>
-      <w:r>
-        <w:rPr>
-          <w:rFonts w:ascii="Consolas" w:hAnsi="Consolas" w:cs="Consolas"/>
-          <w:color w:val="DCDCDC"/>
-          <w:sz w:val="19"/>
-          <w:szCs w:val="19"/>
-          <w:highlight w:val="black"/>
-        </w:rPr>
-        <w:t>py</w:t>
-      </w:r>
-      <w:proofErr w:type="spellEnd"/>
-      <w:r>
-        <w:rPr>
-          <w:rFonts w:ascii="Consolas" w:hAnsi="Consolas" w:cs="Consolas"/>
-          <w:color w:val="DCDCDC"/>
-          <w:sz w:val="19"/>
-          <w:szCs w:val="19"/>
-          <w:highlight w:val="black"/>
-        </w:rPr>
-        <w:t xml:space="preserve"> </w:t>
-      </w:r>
-      <w:r>
-        <w:rPr>
-          <w:rFonts w:ascii="Consolas" w:hAnsi="Consolas" w:cs="Consolas"/>
-          <w:color w:val="B4B4B4"/>
-          <w:sz w:val="19"/>
-          <w:szCs w:val="19"/>
-          <w:highlight w:val="black"/>
-        </w:rPr>
-        <w:t>=</w:t>
-      </w:r>
-      <w:r>
-        <w:rPr>
-          <w:rFonts w:ascii="Consolas" w:hAnsi="Consolas" w:cs="Consolas"/>
-          <w:color w:val="DCDCDC"/>
-          <w:sz w:val="19"/>
-          <w:szCs w:val="19"/>
-          <w:highlight w:val="black"/>
-        </w:rPr>
-        <w:t xml:space="preserve"> </w:t>
-      </w:r>
-      <w:r>
-        <w:rPr>
-          <w:rFonts w:ascii="Consolas" w:hAnsi="Consolas" w:cs="Consolas"/>
-          <w:color w:val="569CD6"/>
-          <w:sz w:val="19"/>
-          <w:szCs w:val="19"/>
-          <w:highlight w:val="black"/>
-        </w:rPr>
-        <w:t>new</w:t>
-      </w:r>
-      <w:r>
-        <w:rPr>
-          <w:rFonts w:ascii="Consolas" w:hAnsi="Consolas" w:cs="Consolas"/>
-          <w:color w:val="DCDCDC"/>
-          <w:sz w:val="19"/>
-          <w:szCs w:val="19"/>
-          <w:highlight w:val="black"/>
-        </w:rPr>
-        <w:t xml:space="preserve"> </w:t>
-      </w:r>
-      <w:proofErr w:type="gramStart"/>
-      <w:r>
-        <w:rPr>
-          <w:rFonts w:ascii="Consolas" w:hAnsi="Consolas" w:cs="Consolas"/>
-          <w:color w:val="4EC9B0"/>
-          <w:sz w:val="19"/>
-          <w:szCs w:val="19"/>
-          <w:highlight w:val="black"/>
-        </w:rPr>
-        <w:t>IPy4C</w:t>
-      </w:r>
-      <w:r>
-        <w:rPr>
-          <w:rFonts w:ascii="Consolas" w:hAnsi="Consolas" w:cs="Consolas"/>
-          <w:color w:val="DCDCDC"/>
-          <w:sz w:val="19"/>
-          <w:szCs w:val="19"/>
-          <w:highlight w:val="black"/>
-        </w:rPr>
-        <w:t>(</w:t>
-      </w:r>
-      <w:proofErr w:type="spellStart"/>
-      <w:proofErr w:type="gramEnd"/>
-      <w:r>
-        <w:rPr>
-          <w:rFonts w:ascii="Consolas" w:hAnsi="Consolas" w:cs="Consolas"/>
-          <w:color w:val="B8D7A3"/>
-          <w:sz w:val="19"/>
-          <w:szCs w:val="19"/>
-          <w:highlight w:val="black"/>
-        </w:rPr>
-        <w:t>PyTypeEnum</w:t>
-      </w:r>
-      <w:r>
-        <w:rPr>
-          <w:rFonts w:ascii="Consolas" w:hAnsi="Consolas" w:cs="Consolas"/>
-          <w:color w:val="B4B4B4"/>
-          <w:sz w:val="19"/>
-          <w:szCs w:val="19"/>
-          <w:highlight w:val="black"/>
-        </w:rPr>
-        <w:t>.</w:t>
-      </w:r>
-      <w:r>
-        <w:rPr>
-          <w:rFonts w:ascii="Consolas" w:hAnsi="Consolas" w:cs="Consolas"/>
-          <w:color w:val="DCDCDC"/>
-          <w:sz w:val="19"/>
-          <w:szCs w:val="19"/>
-          <w:highlight w:val="black"/>
-        </w:rPr>
-        <w:t>DLLFiles</w:t>
-      </w:r>
-      <w:proofErr w:type="spellEnd"/>
-      <w:r>
-        <w:rPr>
-          <w:rFonts w:ascii="Consolas" w:hAnsi="Consolas" w:cs="Consolas"/>
-          <w:color w:val="DCDCDC"/>
-          <w:sz w:val="19"/>
-          <w:szCs w:val="19"/>
-          <w:highlight w:val="black"/>
-        </w:rPr>
-        <w:t xml:space="preserve">, </w:t>
-      </w:r>
-      <w:r>
-        <w:rPr>
-          <w:rFonts w:ascii="Consolas" w:hAnsi="Consolas" w:cs="Consolas"/>
-          <w:color w:val="569CD6"/>
-          <w:sz w:val="19"/>
-          <w:szCs w:val="19"/>
-          <w:highlight w:val="black"/>
-        </w:rPr>
-        <w:t>false</w:t>
-      </w:r>
-      <w:r>
-        <w:rPr>
-          <w:rFonts w:ascii="Consolas" w:hAnsi="Consolas" w:cs="Consolas"/>
-          <w:color w:val="DCDCDC"/>
-          <w:sz w:val="19"/>
-          <w:szCs w:val="19"/>
-          <w:highlight w:val="black"/>
-        </w:rPr>
-        <w:t>);</w:t>
-      </w:r>
-      <w:r>
-        <w:rPr>
-          <w:rFonts w:ascii="Consolas" w:hAnsi="Consolas" w:cs="Consolas"/>
-          <w:color w:val="DCDCDC"/>
-          <w:sz w:val="19"/>
-          <w:szCs w:val="19"/>
-        </w:rPr>
-        <w:t xml:space="preserve"> </w:t>
-      </w:r>
-      <w:r>
-        <w:rPr>
-          <w:rFonts w:ascii="Consolas" w:hAnsi="Consolas" w:cs="Consolas"/>
-          <w:sz w:val="19"/>
-          <w:szCs w:val="19"/>
-        </w:rPr>
-        <w:t xml:space="preserve">to </w:t>
-      </w:r>
-      <w:proofErr w:type="spellStart"/>
-      <w:r>
-        <w:rPr>
-          <w:rFonts w:ascii="Consolas" w:hAnsi="Consolas" w:cs="Consolas"/>
-          <w:color w:val="DCDCDC"/>
-          <w:sz w:val="19"/>
-          <w:szCs w:val="19"/>
-          <w:highlight w:val="black"/>
-        </w:rPr>
-        <w:t>py</w:t>
-      </w:r>
-      <w:proofErr w:type="spellEnd"/>
-      <w:r>
-        <w:rPr>
-          <w:rFonts w:ascii="Consolas" w:hAnsi="Consolas" w:cs="Consolas"/>
-          <w:color w:val="DCDCDC"/>
-          <w:sz w:val="19"/>
-          <w:szCs w:val="19"/>
-          <w:highlight w:val="black"/>
-        </w:rPr>
-        <w:t xml:space="preserve"> </w:t>
-      </w:r>
-      <w:r>
-        <w:rPr>
-          <w:rFonts w:ascii="Consolas" w:hAnsi="Consolas" w:cs="Consolas"/>
-          <w:color w:val="B4B4B4"/>
-          <w:sz w:val="19"/>
-          <w:szCs w:val="19"/>
-          <w:highlight w:val="black"/>
-        </w:rPr>
-        <w:t>=</w:t>
-      </w:r>
-      <w:r>
-        <w:rPr>
-          <w:rFonts w:ascii="Consolas" w:hAnsi="Consolas" w:cs="Consolas"/>
-          <w:color w:val="DCDCDC"/>
-          <w:sz w:val="19"/>
-          <w:szCs w:val="19"/>
-          <w:highlight w:val="black"/>
-        </w:rPr>
-        <w:t xml:space="preserve"> </w:t>
-      </w:r>
-      <w:r>
-        <w:rPr>
-          <w:rFonts w:ascii="Consolas" w:hAnsi="Consolas" w:cs="Consolas"/>
-          <w:color w:val="569CD6"/>
-          <w:sz w:val="19"/>
-          <w:szCs w:val="19"/>
-          <w:highlight w:val="black"/>
-        </w:rPr>
-        <w:t>new</w:t>
-      </w:r>
-      <w:r>
-        <w:rPr>
-          <w:rFonts w:ascii="Consolas" w:hAnsi="Consolas" w:cs="Consolas"/>
-          <w:color w:val="DCDCDC"/>
-          <w:sz w:val="19"/>
-          <w:szCs w:val="19"/>
-          <w:highlight w:val="black"/>
-        </w:rPr>
-        <w:t xml:space="preserve"> </w:t>
-      </w:r>
-      <w:r>
-        <w:rPr>
-          <w:rFonts w:ascii="Consolas" w:hAnsi="Consolas" w:cs="Consolas"/>
-          <w:color w:val="4EC9B0"/>
-          <w:sz w:val="19"/>
-          <w:szCs w:val="19"/>
-          <w:highlight w:val="black"/>
-        </w:rPr>
-        <w:t>IPy4C</w:t>
-      </w:r>
-      <w:r>
-        <w:rPr>
-          <w:rFonts w:ascii="Consolas" w:hAnsi="Consolas" w:cs="Consolas"/>
-          <w:color w:val="DCDCDC"/>
-          <w:sz w:val="19"/>
-          <w:szCs w:val="19"/>
-          <w:highlight w:val="black"/>
-        </w:rPr>
-        <w:t>(</w:t>
-      </w:r>
-      <w:proofErr w:type="spellStart"/>
-      <w:r>
-        <w:rPr>
-          <w:rFonts w:ascii="Consolas" w:hAnsi="Consolas" w:cs="Consolas"/>
-          <w:color w:val="B8D7A3"/>
-          <w:sz w:val="19"/>
-          <w:szCs w:val="19"/>
-          <w:highlight w:val="black"/>
-        </w:rPr>
-        <w:t>PyTypeEnum</w:t>
-      </w:r>
-      <w:r>
-        <w:rPr>
-          <w:rFonts w:ascii="Consolas" w:hAnsi="Consolas" w:cs="Consolas"/>
-          <w:color w:val="B4B4B4"/>
-          <w:sz w:val="19"/>
-          <w:szCs w:val="19"/>
-          <w:highlight w:val="black"/>
-        </w:rPr>
-        <w:t>.</w:t>
-      </w:r>
-      <w:r>
-        <w:rPr>
-          <w:rFonts w:ascii="Consolas" w:hAnsi="Consolas" w:cs="Consolas"/>
-          <w:color w:val="DCDCDC"/>
-          <w:sz w:val="19"/>
-          <w:szCs w:val="19"/>
-          <w:highlight w:val="black"/>
-        </w:rPr>
-        <w:t>PyFiles</w:t>
-      </w:r>
-      <w:proofErr w:type="spellEnd"/>
-      <w:r>
-        <w:rPr>
-          <w:rFonts w:ascii="Consolas" w:hAnsi="Consolas" w:cs="Consolas"/>
-          <w:color w:val="DCDCDC"/>
-          <w:sz w:val="19"/>
-          <w:szCs w:val="19"/>
-          <w:highlight w:val="black"/>
-        </w:rPr>
-        <w:t xml:space="preserve">, </w:t>
-      </w:r>
-      <w:r>
-        <w:rPr>
-          <w:rFonts w:ascii="Consolas" w:hAnsi="Consolas" w:cs="Consolas"/>
-          <w:color w:val="569CD6"/>
-          <w:sz w:val="19"/>
-          <w:szCs w:val="19"/>
-          <w:highlight w:val="black"/>
-        </w:rPr>
-        <w:t>true</w:t>
-      </w:r>
-      <w:r>
-        <w:rPr>
-          <w:rFonts w:ascii="Consolas" w:hAnsi="Consolas" w:cs="Consolas"/>
-          <w:color w:val="DCDCDC"/>
-          <w:sz w:val="19"/>
-          <w:szCs w:val="19"/>
-          <w:highlight w:val="black"/>
-        </w:rPr>
-        <w:t>);</w:t>
-      </w:r>
-      <w:r>
-        <w:rPr>
-          <w:rFonts w:ascii="Consolas" w:hAnsi="Consolas" w:cs="Consolas"/>
-          <w:sz w:val="19"/>
-          <w:szCs w:val="19"/>
-        </w:rPr>
-        <w:t xml:space="preserve">. This will let you use breakpoints with the </w:t>
-      </w:r>
-      <w:proofErr w:type="spellStart"/>
-      <w:r>
-        <w:rPr>
-          <w:rFonts w:ascii="Consolas" w:hAnsi="Consolas" w:cs="Consolas"/>
-          <w:sz w:val="19"/>
-          <w:szCs w:val="19"/>
-        </w:rPr>
-        <w:t>IronPython</w:t>
-      </w:r>
-      <w:proofErr w:type="spellEnd"/>
-      <w:r>
-        <w:rPr>
-          <w:rFonts w:ascii="Consolas" w:hAnsi="Consolas" w:cs="Consolas"/>
-          <w:sz w:val="19"/>
-          <w:szCs w:val="19"/>
-        </w:rPr>
-        <w:t xml:space="preserve"> code. But make sure to turn it back when you are done because the final executable will run off the .</w:t>
-      </w:r>
-      <w:proofErr w:type="spellStart"/>
-      <w:r>
-        <w:rPr>
-          <w:rFonts w:ascii="Consolas" w:hAnsi="Consolas" w:cs="Consolas"/>
-          <w:sz w:val="19"/>
-          <w:szCs w:val="19"/>
-        </w:rPr>
-        <w:t>dll</w:t>
-      </w:r>
-      <w:proofErr w:type="spellEnd"/>
-      <w:r>
-        <w:rPr>
-          <w:rFonts w:ascii="Consolas" w:hAnsi="Consolas" w:cs="Consolas"/>
-          <w:sz w:val="19"/>
-          <w:szCs w:val="19"/>
-        </w:rPr>
-        <w:t xml:space="preserve"> files and not the .</w:t>
-      </w:r>
-      <w:proofErr w:type="spellStart"/>
-      <w:r>
-        <w:rPr>
-          <w:rFonts w:ascii="Consolas" w:hAnsi="Consolas" w:cs="Consolas"/>
-          <w:sz w:val="19"/>
-          <w:szCs w:val="19"/>
-        </w:rPr>
-        <w:t>py</w:t>
-      </w:r>
-      <w:proofErr w:type="spellEnd"/>
-      <w:r>
-        <w:rPr>
-          <w:rFonts w:ascii="Consolas" w:hAnsi="Consolas" w:cs="Consolas"/>
-          <w:sz w:val="19"/>
-          <w:szCs w:val="19"/>
-        </w:rPr>
-        <w:t xml:space="preserve"> files.</w:t>
+        <w:t>Documents for POD v4</w:t>
+      </w:r>
+      <w:r>
+        <w:t>.5</w:t>
+      </w:r>
+      <w:r>
+        <w:t xml:space="preserve"> should be in the POD v4 solution directory in the root folder and RTF Files folder. RTF Files actually contains text files which have bookmarks for the PDF files. The root folder has the necessary PDF files.</w:t>
       </w:r>
     </w:p>
     <w:p>
       <w:pPr>
+        <w:ind w:firstLine="720"/>
+      </w:pPr>
+      <w:r>
+        <w:t xml:space="preserve">The backend is written with R.NET in which R scripts are imported on startup. R-4.1.2 with the libraries needed is included in both the repository itself and the installation </w:t>
+      </w:r>
+      <w:proofErr w:type="spellStart"/>
+      <w:r>
+        <w:t>msi</w:t>
+      </w:r>
+      <w:proofErr w:type="spellEnd"/>
+      <w:r>
+        <w:t xml:space="preserve">, so building the project from a </w:t>
+      </w:r>
+      <w:proofErr w:type="spellStart"/>
+      <w:r>
+        <w:t>git</w:t>
+      </w:r>
+      <w:proofErr w:type="spellEnd"/>
+      <w:r>
+        <w:t xml:space="preserve"> clone should be ‘plug and play’ once the starting project is set as </w:t>
+      </w:r>
+      <w:r>
         <w:rPr>
-          <w:rFonts w:ascii="Consolas" w:hAnsi="Consolas" w:cs="Consolas"/>
-          <w:sz w:val="19"/>
-          <w:szCs w:val="19"/>
+          <w:b/>
         </w:rPr>
+        <w:t>Forms</w:t>
+      </w:r>
+      <w:r>
+        <w:t xml:space="preserve">. </w:t>
+      </w:r>
+      <w:r>
+        <w:t xml:space="preserve">These libraries </w:t>
+      </w:r>
+      <w:r>
+        <w:t>or</w:t>
+      </w:r>
+      <w:r>
+        <w:t xml:space="preserve"> the active version of R should never be updated correctly as it can cause certain features of PODv4.5 to stop working</w:t>
+      </w:r>
+      <w:r>
+        <w:t>.</w:t>
+      </w:r>
+    </w:p>
+    <w:p>
+      <w:pPr>
+        <w:ind w:firstLine="720"/>
       </w:pPr>
       <w:r>
-        <w:rPr>
-          <w:rFonts w:ascii="Consolas" w:hAnsi="Consolas" w:cs="Consolas"/>
-          <w:sz w:val="19"/>
-          <w:szCs w:val="19"/>
-        </w:rPr>
-        <w:t xml:space="preserve">Everything was compiled with </w:t>
+        <w:t xml:space="preserve">Unfortunately, debugging the R code directly is no longer supported after for visual studio after 2017 (although there is a debugger available for visual studio code). Thus, it will be necessary to debug/alter the R scripts in either </w:t>
       </w:r>
       <w:proofErr w:type="spellStart"/>
       <w:r>
-        <w:rPr>
-          <w:rFonts w:ascii="Consolas" w:hAnsi="Consolas" w:cs="Consolas"/>
-          <w:sz w:val="19"/>
-          <w:szCs w:val="19"/>
-        </w:rPr>
-        <w:t>IronPython</w:t>
+        <w:t>Rstudio</w:t>
       </w:r>
       <w:proofErr w:type="spellEnd"/>
       <w:r>
-        <w:rPr>
-          <w:rFonts w:ascii="Consolas" w:hAnsi="Consolas" w:cs="Consolas"/>
-          <w:sz w:val="19"/>
-          <w:szCs w:val="19"/>
-        </w:rPr>
-        <w:t xml:space="preserve"> 2.7.6 so that will need to be installed first. If you switch to a different version, make sure you update the files in the folder </w:t>
+        <w:t xml:space="preserve"> (download here </w:t>
+      </w:r>
+      <w:hyperlink r:id="rId4" w:history="1">
+        <w:r>
+          <w:rPr>
+            <w:rStyle w:val="Hyperlink"/>
+          </w:rPr>
+          <w:t>https://support--</w:t>
+        </w:r>
+        <w:proofErr w:type="spellStart"/>
+        <w:r>
+          <w:rPr>
+            <w:rStyle w:val="Hyperlink"/>
+          </w:rPr>
+          <w:t>rstudio-com.netlify.app</w:t>
+        </w:r>
+        <w:proofErr w:type="spellEnd"/>
+        <w:r>
+          <w:rPr>
+            <w:rStyle w:val="Hyperlink"/>
+          </w:rPr>
+          <w:t>/products/</w:t>
+        </w:r>
+        <w:proofErr w:type="spellStart"/>
+        <w:r>
+          <w:rPr>
+            <w:rStyle w:val="Hyperlink"/>
+          </w:rPr>
+          <w:t>rstudio</w:t>
+        </w:r>
+        <w:proofErr w:type="spellEnd"/>
+        <w:r>
+          <w:rPr>
+            <w:rStyle w:val="Hyperlink"/>
+          </w:rPr>
+          <w:t>/download/</w:t>
+        </w:r>
+      </w:hyperlink>
+      <w:r>
+        <w:t xml:space="preserve">) </w:t>
+      </w:r>
+      <w:r>
+        <w:t>or visual studio code. All of the R scripts used for PODv4.5 can be found in ‘POD Source Code’/</w:t>
       </w:r>
       <w:proofErr w:type="spellStart"/>
       <w:r>
-        <w:rPr>
-          <w:rFonts w:ascii="Consolas" w:hAnsi="Consolas" w:cs="Consolas"/>
-          <w:sz w:val="19"/>
-          <w:szCs w:val="19"/>
-        </w:rPr>
-        <w:t>IronPythonDLLs</w:t>
+        <w:t>RCode</w:t>
       </w:r>
       <w:proofErr w:type="spellEnd"/>
       <w:r>
-        <w:rPr>
-          <w:rFonts w:ascii="Consolas" w:hAnsi="Consolas" w:cs="Consolas"/>
-          <w:sz w:val="19"/>
-          <w:szCs w:val="19"/>
-        </w:rPr>
-        <w:t xml:space="preserve"> so POD v4 can properly call the </w:t>
+        <w:t xml:space="preserve">/. </w:t>
+      </w:r>
+    </w:p>
+    <w:p>
+      <w:pPr>
+        <w:ind w:firstLine="720"/>
+      </w:pPr>
+      <w:r>
+        <w:t xml:space="preserve">*** If any additional support is needed, an issue can be opened in PODv4.5’s </w:t>
       </w:r>
       <w:proofErr w:type="spellStart"/>
       <w:r>
-        <w:rPr>
-          <w:rFonts w:ascii="Consolas" w:hAnsi="Consolas" w:cs="Consolas"/>
-          <w:sz w:val="19"/>
-          <w:szCs w:val="19"/>
-        </w:rPr>
-        <w:t>IronPython</w:t>
+        <w:t>github</w:t>
       </w:r>
       <w:proofErr w:type="spellEnd"/>
       <w:r>
-        <w:rPr>
-          <w:rFonts w:ascii="Consolas" w:hAnsi="Consolas" w:cs="Consolas"/>
-          <w:sz w:val="19"/>
-          <w:szCs w:val="19"/>
-        </w:rPr>
-        <w:t xml:space="preserve"> code without </w:t>
-      </w:r>
-      <w:proofErr w:type="spellStart"/>
-      <w:r>
-        <w:rPr>
-          <w:rFonts w:ascii="Consolas" w:hAnsi="Consolas" w:cs="Consolas"/>
-          <w:sz w:val="19"/>
-          <w:szCs w:val="19"/>
-        </w:rPr>
-        <w:t>IronPython</w:t>
-      </w:r>
-      <w:proofErr w:type="spellEnd"/>
-      <w:r>
-        <w:rPr>
-          <w:rFonts w:ascii="Consolas" w:hAnsi="Consolas" w:cs="Consolas"/>
-          <w:sz w:val="19"/>
-          <w:szCs w:val="19"/>
-        </w:rPr>
-        <w:t xml:space="preserve"> </w:t>
+        <w:t xml:space="preserve"> repository online </w:t>
+      </w:r>
+      <w:proofErr w:type="gramStart"/>
+      <w:r>
+        <w:t xml:space="preserve">( </w:t>
       </w:r>
       <w:bookmarkStart w:id="0" w:name="_GoBack"/>
       <w:bookmarkEnd w:id="0"/>
+      <w:proofErr w:type="gramEnd"/>
+      <w:r>
+        <w:fldChar w:fldCharType="begin"/>
+      </w:r>
+      <w:r>
+        <w:instrText xml:space="preserve"> HYPERLINK "</w:instrText>
+      </w:r>
+      <w:r>
+        <w:instrText>https://github.com/gohmann174442049/POD4.5</w:instrText>
+      </w:r>
+      <w:r>
+        <w:instrText xml:space="preserve">" </w:instrText>
+      </w:r>
+      <w:r>
+        <w:fldChar w:fldCharType="separate"/>
+      </w:r>
+      <w:r>
+        <w:rPr>
+          <w:rStyle w:val="Hyperlink"/>
+        </w:rPr>
+        <w:t>https://github.com/gohmann174442049/POD4.5</w:t>
+      </w:r>
+      <w:r>
+        <w:fldChar w:fldCharType="end"/>
+      </w:r>
+      <w:r>
+        <w:t xml:space="preserve"> ).</w:t>
+      </w:r>
     </w:p>
-    <w:p/>
     <w:sectPr>
       <w:pgSz w:w="12240" w:h="15840"/>
       <w:pgMar w:top="1440" w:right="1440" w:bottom="1440" w:left="1440" w:header="720" w:footer="720" w:gutter="0"/>
@@ -557,7 +199,7 @@
 </file>
 
 <file path=word/styles.xml><?xml version="1.0" encoding="utf-8"?>
-<w:styles xmlns:mc="http://schemas.openxmlformats.org/markup-compatibility/2006" xmlns:r="http://schemas.openxmlformats.org/officeDocument/2006/relationships" xmlns:w="http://schemas.openxmlformats.org/wordprocessingml/2006/main" xmlns:w14="http://schemas.microsoft.com/office/word/2010/wordml" xmlns:w15="http://schemas.microsoft.com/office/word/2012/wordml" mc:Ignorable="w14 w15">
+<w:styles xmlns:mc="http://schemas.openxmlformats.org/markup-compatibility/2006" xmlns:r="http://schemas.openxmlformats.org/officeDocument/2006/relationships" xmlns:w="http://schemas.openxmlformats.org/wordprocessingml/2006/main" xmlns:w14="http://schemas.microsoft.com/office/word/2010/wordml" xmlns:w15="http://schemas.microsoft.com/office/word/2012/wordml" xmlns:w16se="http://schemas.microsoft.com/office/word/2015/wordml/symex" mc:Ignorable="w14 w15 w16se">
   <w:docDefaults>
     <w:rPrDefault>
       <w:rPr>
@@ -977,6 +619,17 @@
     <w:semiHidden/>
     <w:unhideWhenUsed/>
   </w:style>
+  <w:style w:type="character" w:styleId="Hyperlink">
+    <w:name w:val="Hyperlink"/>
+    <w:basedOn w:val="DefaultParagraphFont"/>
+    <w:uiPriority w:val="99"/>
+    <w:unhideWhenUsed/>
+    <w:rsid w:val="00D55927"/>
+    <w:rPr>
+      <w:color w:val="0563C1" w:themeColor="hyperlink"/>
+      <w:u w:val="single"/>
+    </w:rPr>
+  </w:style>
 </w:styles>
 </file>
 

</xml_diff>